<commit_message>
pmd template step 1 : 80%
</commit_message>
<xml_diff>
--- a/public/doc/pmd devlopper doc.docx
+++ b/public/doc/pmd devlopper doc.docx
@@ -3,215 +3,797 @@
 <w:document xmlns:wpc="http://schemas.microsoft.com/office/word/2010/wordprocessingCanvas" xmlns:mc="http://schemas.openxmlformats.org/markup-compatibility/2006" xmlns:o="urn:schemas-microsoft-com:office:office" xmlns:r="http://schemas.openxmlformats.org/officeDocument/2006/relationships" xmlns:m="http://schemas.openxmlformats.org/officeDocument/2006/math" xmlns:v="urn:schemas-microsoft-com:vml" xmlns:wp14="http://schemas.microsoft.com/office/word/2010/wordprocessingDrawing" xmlns:wp="http://schemas.openxmlformats.org/drawingml/2006/wordprocessingDrawing" xmlns:w10="urn:schemas-microsoft-com:office:word" xmlns:w="http://schemas.openxmlformats.org/wordprocessingml/2006/main" xmlns:w14="http://schemas.microsoft.com/office/word/2010/wordml" xmlns:w15="http://schemas.microsoft.com/office/word/2012/wordml" xmlns:wpg="http://schemas.microsoft.com/office/word/2010/wordprocessingGroup" xmlns:wpi="http://schemas.microsoft.com/office/word/2010/wordprocessingInk" xmlns:wne="http://schemas.microsoft.com/office/word/2006/wordml" xmlns:wps="http://schemas.microsoft.com/office/word/2010/wordprocessingShape" mc:Ignorable="w14 w15 wp14">
   <w:body>
     <w:p>
-      <w:r>
+      <w:pPr>
+        <w:spacing w:line="360" w:lineRule="auto"/>
+        <w:rPr>
+          <w:rFonts w:ascii="Times New Roman" w:hAnsi="Times New Roman" w:cs="Times New Roman"/>
+          <w:b/>
+          <w:sz w:val="24"/>
+        </w:rPr>
+      </w:pPr>
+      <w:r>
+        <w:rPr>
+          <w:rFonts w:ascii="Times New Roman" w:hAnsi="Times New Roman" w:cs="Times New Roman"/>
+          <w:b/>
+          <w:sz w:val="24"/>
+        </w:rPr>
         <w:t xml:space="preserve">A propos </w:t>
       </w:r>
       <w:r>
+        <w:rPr>
+          <w:rFonts w:ascii="Times New Roman" w:hAnsi="Times New Roman" w:cs="Times New Roman"/>
+          <w:b/>
+          <w:sz w:val="24"/>
+        </w:rPr>
         <w:t>de PMD</w:t>
       </w:r>
       <w:r>
+        <w:rPr>
+          <w:rFonts w:ascii="Times New Roman" w:hAnsi="Times New Roman" w:cs="Times New Roman"/>
+          <w:b/>
+          <w:sz w:val="24"/>
+        </w:rPr>
         <w:t xml:space="preserve"> </w:t>
       </w:r>
       <w:r>
-        <w:t>de</w:t>
-      </w:r>
-      <w:r>
+        <w:rPr>
+          <w:rFonts w:ascii="Times New Roman" w:hAnsi="Times New Roman" w:cs="Times New Roman"/>
+          <w:b/>
+          <w:sz w:val="24"/>
+        </w:rPr>
+        <w:t>D</w:t>
+      </w:r>
+      <w:r>
+        <w:rPr>
+          <w:rFonts w:ascii="Times New Roman" w:hAnsi="Times New Roman" w:cs="Times New Roman"/>
+          <w:b/>
+          <w:sz w:val="24"/>
+        </w:rPr>
+        <w:t>e</w:t>
+      </w:r>
+      <w:r>
+        <w:rPr>
+          <w:rFonts w:ascii="Times New Roman" w:hAnsi="Times New Roman" w:cs="Times New Roman"/>
+          <w:b/>
+          <w:sz w:val="24"/>
+        </w:rPr>
         <w:t>velopper</w:t>
+      </w:r>
+      <w:r>
+        <w:rPr>
+          <w:rFonts w:ascii="Times New Roman" w:hAnsi="Times New Roman" w:cs="Times New Roman"/>
+          <w:b/>
+          <w:sz w:val="24"/>
+        </w:rPr>
+        <w:t>.</w:t>
       </w:r>
     </w:p>
     <w:p>
       <w:pPr>
         <w:pStyle w:val="Paragraphedeliste"/>
-      </w:pPr>
-      <w:r>
+        <w:spacing w:line="360" w:lineRule="auto"/>
+        <w:rPr>
+          <w:rFonts w:ascii="Times New Roman" w:hAnsi="Times New Roman" w:cs="Times New Roman"/>
+          <w:sz w:val="24"/>
+        </w:rPr>
+      </w:pPr>
+      <w:r>
+        <w:rPr>
+          <w:rFonts w:ascii="Times New Roman" w:hAnsi="Times New Roman" w:cs="Times New Roman"/>
+          <w:sz w:val="24"/>
+        </w:rPr>
         <w:t>Votre équipe de solution informatique</w:t>
+      </w:r>
+      <w:r>
+        <w:rPr>
+          <w:rFonts w:ascii="Times New Roman" w:hAnsi="Times New Roman" w:cs="Times New Roman"/>
+          <w:sz w:val="24"/>
+        </w:rPr>
+        <w:t>.</w:t>
       </w:r>
     </w:p>
     <w:p>
-      <w:r>
+      <w:pPr>
+        <w:spacing w:line="360" w:lineRule="auto"/>
+        <w:rPr>
+          <w:rFonts w:ascii="Times New Roman" w:hAnsi="Times New Roman" w:cs="Times New Roman"/>
+          <w:b/>
+          <w:sz w:val="24"/>
+        </w:rPr>
+      </w:pPr>
+      <w:r>
+        <w:rPr>
+          <w:rFonts w:ascii="Times New Roman" w:hAnsi="Times New Roman" w:cs="Times New Roman"/>
+          <w:b/>
+          <w:sz w:val="24"/>
+        </w:rPr>
         <w:t>Pourquoi nous faire confiance</w:t>
       </w:r>
     </w:p>
     <w:p>
-      <w:r>
+      <w:pPr>
+        <w:spacing w:line="360" w:lineRule="auto"/>
+        <w:rPr>
+          <w:rFonts w:ascii="Times New Roman" w:hAnsi="Times New Roman" w:cs="Times New Roman"/>
+          <w:sz w:val="24"/>
+        </w:rPr>
+      </w:pPr>
+      <w:r>
+        <w:rPr>
+          <w:rFonts w:ascii="Times New Roman" w:hAnsi="Times New Roman" w:cs="Times New Roman"/>
+          <w:sz w:val="24"/>
+        </w:rPr>
         <w:tab/>
         <w:t>Passionner de développement</w:t>
       </w:r>
       <w:r>
+        <w:rPr>
+          <w:rFonts w:ascii="Times New Roman" w:hAnsi="Times New Roman" w:cs="Times New Roman"/>
+          <w:sz w:val="24"/>
+        </w:rPr>
         <w:t xml:space="preserve"> de solution </w:t>
       </w:r>
       <w:r>
+        <w:rPr>
+          <w:rFonts w:ascii="Times New Roman" w:hAnsi="Times New Roman" w:cs="Times New Roman"/>
+          <w:sz w:val="24"/>
+        </w:rPr>
         <w:t>logiciel</w:t>
       </w:r>
       <w:r>
+        <w:rPr>
+          <w:rFonts w:ascii="Times New Roman" w:hAnsi="Times New Roman" w:cs="Times New Roman"/>
+          <w:sz w:val="24"/>
+        </w:rPr>
         <w:t xml:space="preserve">, </w:t>
       </w:r>
       <w:r>
+        <w:rPr>
+          <w:rFonts w:ascii="Times New Roman" w:hAnsi="Times New Roman" w:cs="Times New Roman"/>
+          <w:sz w:val="24"/>
+        </w:rPr>
         <w:t xml:space="preserve"> </w:t>
       </w:r>
       <w:r>
+        <w:rPr>
+          <w:rFonts w:ascii="Times New Roman" w:hAnsi="Times New Roman" w:cs="Times New Roman"/>
+          <w:sz w:val="24"/>
+        </w:rPr>
         <w:t>la satisfaction de nos clients est une priorité dans la mesure du possible</w:t>
       </w:r>
       <w:r>
+        <w:rPr>
+          <w:rFonts w:ascii="Times New Roman" w:hAnsi="Times New Roman" w:cs="Times New Roman"/>
+          <w:sz w:val="24"/>
+        </w:rPr>
         <w:t xml:space="preserve">. </w:t>
       </w:r>
     </w:p>
     <w:p>
-      <w:r>
+      <w:pPr>
+        <w:spacing w:line="360" w:lineRule="auto"/>
+        <w:rPr>
+          <w:rFonts w:ascii="Times New Roman" w:hAnsi="Times New Roman" w:cs="Times New Roman"/>
+          <w:sz w:val="24"/>
+        </w:rPr>
+      </w:pPr>
+      <w:r>
+        <w:rPr>
+          <w:rFonts w:ascii="Times New Roman" w:hAnsi="Times New Roman" w:cs="Times New Roman"/>
+          <w:sz w:val="24"/>
+        </w:rPr>
         <w:t xml:space="preserve">La mise en avant </w:t>
       </w:r>
       <w:r>
+        <w:rPr>
+          <w:rFonts w:ascii="Times New Roman" w:hAnsi="Times New Roman" w:cs="Times New Roman"/>
+          <w:sz w:val="24"/>
+        </w:rPr>
         <w:t>des préoccupations du client en adéquation</w:t>
       </w:r>
       <w:r>
+        <w:rPr>
+          <w:rFonts w:ascii="Times New Roman" w:hAnsi="Times New Roman" w:cs="Times New Roman"/>
+          <w:sz w:val="24"/>
+        </w:rPr>
         <w:t xml:space="preserve"> avec les avancée</w:t>
       </w:r>
       <w:r>
+        <w:rPr>
+          <w:rFonts w:ascii="Times New Roman" w:hAnsi="Times New Roman" w:cs="Times New Roman"/>
+          <w:sz w:val="24"/>
+        </w:rPr>
         <w:t>s technologiques</w:t>
       </w:r>
       <w:r>
+        <w:rPr>
+          <w:rFonts w:ascii="Times New Roman" w:hAnsi="Times New Roman" w:cs="Times New Roman"/>
+          <w:sz w:val="24"/>
+        </w:rPr>
         <w:t>.</w:t>
       </w:r>
     </w:p>
     <w:p>
-      <w:r>
-        <w:t>PMD developper est une équipe dynamique,</w:t>
-      </w:r>
-      <w:r>
+      <w:pPr>
+        <w:spacing w:line="360" w:lineRule="auto"/>
+        <w:rPr>
+          <w:rFonts w:ascii="Times New Roman" w:hAnsi="Times New Roman" w:cs="Times New Roman"/>
+          <w:sz w:val="24"/>
+        </w:rPr>
+      </w:pPr>
+      <w:r>
+        <w:rPr>
+          <w:rFonts w:ascii="Times New Roman" w:hAnsi="Times New Roman" w:cs="Times New Roman"/>
+          <w:sz w:val="24"/>
+        </w:rPr>
+        <w:t>PMD Developper</w:t>
+      </w:r>
+      <w:r>
+        <w:rPr>
+          <w:rFonts w:ascii="Times New Roman" w:hAnsi="Times New Roman" w:cs="Times New Roman"/>
+          <w:sz w:val="24"/>
+        </w:rPr>
+        <w:t xml:space="preserve"> est une équipe dynamique,</w:t>
+      </w:r>
+      <w:r>
+        <w:rPr>
+          <w:rFonts w:ascii="Times New Roman" w:hAnsi="Times New Roman" w:cs="Times New Roman"/>
+          <w:sz w:val="24"/>
+        </w:rPr>
         <w:t xml:space="preserve"> rigoureuse et </w:t>
       </w:r>
       <w:r>
+        <w:rPr>
+          <w:rFonts w:ascii="Times New Roman" w:hAnsi="Times New Roman" w:cs="Times New Roman"/>
+          <w:sz w:val="24"/>
+        </w:rPr>
         <w:t xml:space="preserve"> excellente dans la réalisation</w:t>
       </w:r>
       <w:r>
+        <w:rPr>
+          <w:rFonts w:ascii="Times New Roman" w:hAnsi="Times New Roman" w:cs="Times New Roman"/>
+          <w:sz w:val="24"/>
+        </w:rPr>
         <w:t xml:space="preserve"> puis</w:t>
       </w:r>
       <w:r>
+        <w:rPr>
+          <w:rFonts w:ascii="Times New Roman" w:hAnsi="Times New Roman" w:cs="Times New Roman"/>
+          <w:sz w:val="24"/>
+        </w:rPr>
         <w:t xml:space="preserve"> la livraison</w:t>
       </w:r>
       <w:r>
+        <w:rPr>
+          <w:rFonts w:ascii="Times New Roman" w:hAnsi="Times New Roman" w:cs="Times New Roman"/>
+          <w:sz w:val="24"/>
+        </w:rPr>
         <w:t xml:space="preserve"> de vos</w:t>
       </w:r>
       <w:r>
+        <w:rPr>
+          <w:rFonts w:ascii="Times New Roman" w:hAnsi="Times New Roman" w:cs="Times New Roman"/>
+          <w:sz w:val="24"/>
+        </w:rPr>
         <w:t xml:space="preserve"> projets</w:t>
       </w:r>
       <w:r>
+        <w:rPr>
+          <w:rFonts w:ascii="Times New Roman" w:hAnsi="Times New Roman" w:cs="Times New Roman"/>
+          <w:sz w:val="24"/>
+        </w:rPr>
         <w:t>.</w:t>
-      </w:r>
-    </w:p>
-    <w:p/>
-    <w:p>
-      <w:r>
-        <w:t xml:space="preserve">Profil de l’entreprise </w:t>
       </w:r>
     </w:p>
     <w:p>
-      <w:r>
-        <w:t xml:space="preserve">Pmd developper </w:t>
-      </w:r>
-      <w:r>
-        <w:t>créé</w:t>
-      </w:r>
-      <w:r>
-        <w:t xml:space="preserve"> </w:t>
-      </w:r>
-      <w:r>
-        <w:t>en 2020</w:t>
-      </w:r>
-      <w:r>
-        <w:t xml:space="preserve"> suite </w:t>
-      </w:r>
-      <w:r>
-        <w:t>à</w:t>
-      </w:r>
-      <w:r>
-        <w:t xml:space="preserve"> un reg</w:t>
-      </w:r>
-      <w:r>
-        <w:t xml:space="preserve">roupement de trois </w:t>
-      </w:r>
-      <w:r>
-        <w:t>développeurs</w:t>
-      </w:r>
-      <w:r>
-        <w:t xml:space="preserve"> issu d’une même formation professionnelle</w:t>
-      </w:r>
-      <w:r>
-        <w:t xml:space="preserve"> </w:t>
-      </w:r>
-      <w:r>
-        <w:t>d</w:t>
-      </w:r>
-      <w:r>
-        <w:t>ans le but d’</w:t>
-      </w:r>
-      <w:r>
-        <w:t>informatiser</w:t>
-      </w:r>
-      <w:r>
-        <w:t xml:space="preserve"> le continent africain</w:t>
-      </w:r>
-      <w:r>
-        <w:t>.</w:t>
-      </w:r>
+      <w:pPr>
+        <w:spacing w:line="360" w:lineRule="auto"/>
+        <w:rPr>
+          <w:rFonts w:ascii="Times New Roman" w:hAnsi="Times New Roman" w:cs="Times New Roman"/>
+          <w:sz w:val="24"/>
+        </w:rPr>
+      </w:pPr>
     </w:p>
     <w:p>
-      <w:r>
-        <w:t>C’est trois développeurs so</w:t>
-      </w:r>
-      <w:r>
-        <w:t>nt Pepin NGOULOU, Malick TOUNKARA et Mamadou DIEME d’où l’</w:t>
-      </w:r>
-      <w:r>
-        <w:t>acronyme</w:t>
-      </w:r>
-      <w:r>
-        <w:t xml:space="preserve"> PMD.</w:t>
+      <w:pPr>
+        <w:spacing w:line="360" w:lineRule="auto"/>
+        <w:rPr>
+          <w:rFonts w:ascii="Times New Roman" w:hAnsi="Times New Roman" w:cs="Times New Roman"/>
+          <w:b/>
+          <w:sz w:val="24"/>
+        </w:rPr>
+      </w:pPr>
+      <w:r>
+        <w:rPr>
+          <w:rFonts w:ascii="Times New Roman" w:hAnsi="Times New Roman" w:cs="Times New Roman"/>
+          <w:b/>
+          <w:sz w:val="24"/>
+        </w:rPr>
+        <w:t xml:space="preserve">Profil de l’entreprise </w:t>
       </w:r>
     </w:p>
     <w:p>
-      <w:r>
-        <w:t xml:space="preserve">Suite </w:t>
-      </w:r>
-      <w:r>
+      <w:pPr>
+        <w:spacing w:line="360" w:lineRule="auto"/>
+        <w:rPr>
+          <w:rFonts w:ascii="Times New Roman" w:hAnsi="Times New Roman" w:cs="Times New Roman"/>
+          <w:sz w:val="24"/>
+        </w:rPr>
+      </w:pPr>
+      <w:r>
+        <w:rPr>
+          <w:rFonts w:ascii="Times New Roman" w:hAnsi="Times New Roman" w:cs="Times New Roman"/>
+          <w:sz w:val="24"/>
+        </w:rPr>
+        <w:t>PMD D</w:t>
+      </w:r>
+      <w:r>
+        <w:rPr>
+          <w:rFonts w:ascii="Times New Roman" w:hAnsi="Times New Roman" w:cs="Times New Roman"/>
+          <w:sz w:val="24"/>
+        </w:rPr>
+        <w:t xml:space="preserve">evelopper </w:t>
+      </w:r>
+      <w:r>
+        <w:rPr>
+          <w:rFonts w:ascii="Times New Roman" w:hAnsi="Times New Roman" w:cs="Times New Roman"/>
+          <w:sz w:val="24"/>
+        </w:rPr>
+        <w:t>créé</w:t>
+      </w:r>
+      <w:r>
+        <w:rPr>
+          <w:rFonts w:ascii="Times New Roman" w:hAnsi="Times New Roman" w:cs="Times New Roman"/>
+          <w:sz w:val="24"/>
+        </w:rPr>
+        <w:t xml:space="preserve"> </w:t>
+      </w:r>
+      <w:r>
+        <w:rPr>
+          <w:rFonts w:ascii="Times New Roman" w:hAnsi="Times New Roman" w:cs="Times New Roman"/>
+          <w:sz w:val="24"/>
+        </w:rPr>
+        <w:t>en 2020</w:t>
+      </w:r>
+      <w:r>
+        <w:rPr>
+          <w:rFonts w:ascii="Times New Roman" w:hAnsi="Times New Roman" w:cs="Times New Roman"/>
+          <w:sz w:val="24"/>
+        </w:rPr>
+        <w:t xml:space="preserve"> suite </w:t>
+      </w:r>
+      <w:r>
+        <w:rPr>
+          <w:rFonts w:ascii="Times New Roman" w:hAnsi="Times New Roman" w:cs="Times New Roman"/>
+          <w:sz w:val="24"/>
+        </w:rPr>
         <w:t>à</w:t>
       </w:r>
       <w:r>
-        <w:t xml:space="preserve"> la proposition de Malick TOUNKARA de pouvoir consolid</w:t>
-      </w:r>
-      <w:r>
-        <w:t>er leurs</w:t>
-      </w:r>
-      <w:r>
-        <w:t xml:space="preserve"> compétences</w:t>
-      </w:r>
-      <w:r>
-        <w:t xml:space="preserve"> afin de répondre à la forte demande </w:t>
-      </w:r>
-      <w:r>
+        <w:rPr>
+          <w:rFonts w:ascii="Times New Roman" w:hAnsi="Times New Roman" w:cs="Times New Roman"/>
+          <w:sz w:val="24"/>
+        </w:rPr>
+        <w:t xml:space="preserve"> un reg</w:t>
+      </w:r>
+      <w:r>
+        <w:rPr>
+          <w:rFonts w:ascii="Times New Roman" w:hAnsi="Times New Roman" w:cs="Times New Roman"/>
+          <w:sz w:val="24"/>
+        </w:rPr>
+        <w:t xml:space="preserve">roupement de trois </w:t>
+      </w:r>
+      <w:r>
+        <w:rPr>
+          <w:rFonts w:ascii="Times New Roman" w:hAnsi="Times New Roman" w:cs="Times New Roman"/>
+          <w:sz w:val="24"/>
+        </w:rPr>
+        <w:t>développeurs</w:t>
+      </w:r>
+      <w:r>
+        <w:rPr>
+          <w:rFonts w:ascii="Times New Roman" w:hAnsi="Times New Roman" w:cs="Times New Roman"/>
+          <w:sz w:val="24"/>
+        </w:rPr>
+        <w:t xml:space="preserve"> issu d’une même formation professionnelle</w:t>
+      </w:r>
+      <w:r>
+        <w:rPr>
+          <w:rFonts w:ascii="Times New Roman" w:hAnsi="Times New Roman" w:cs="Times New Roman"/>
+          <w:sz w:val="24"/>
+        </w:rPr>
         <w:t xml:space="preserve"> </w:t>
       </w:r>
       <w:r>
-        <w:t xml:space="preserve">d’informatisation du Sénégal puis du continent, ses collaborateurs ont approuves </w:t>
-      </w:r>
-      <w:r>
-        <w:t>l’idée et ce qui engendra la création de pmd developper</w:t>
-      </w:r>
-      <w:r>
+        <w:rPr>
+          <w:rFonts w:ascii="Times New Roman" w:hAnsi="Times New Roman" w:cs="Times New Roman"/>
+          <w:sz w:val="24"/>
+        </w:rPr>
+        <w:t>d</w:t>
+      </w:r>
+      <w:r>
+        <w:rPr>
+          <w:rFonts w:ascii="Times New Roman" w:hAnsi="Times New Roman" w:cs="Times New Roman"/>
+          <w:sz w:val="24"/>
+        </w:rPr>
+        <w:t>ans le but d’</w:t>
+      </w:r>
+      <w:r>
+        <w:rPr>
+          <w:rFonts w:ascii="Times New Roman" w:hAnsi="Times New Roman" w:cs="Times New Roman"/>
+          <w:sz w:val="24"/>
+        </w:rPr>
+        <w:t>informatiser</w:t>
+      </w:r>
+      <w:r>
+        <w:rPr>
+          <w:rFonts w:ascii="Times New Roman" w:hAnsi="Times New Roman" w:cs="Times New Roman"/>
+          <w:sz w:val="24"/>
+        </w:rPr>
+        <w:t xml:space="preserve"> le continent africain</w:t>
+      </w:r>
+      <w:r>
+        <w:rPr>
+          <w:rFonts w:ascii="Times New Roman" w:hAnsi="Times New Roman" w:cs="Times New Roman"/>
+          <w:sz w:val="24"/>
+        </w:rPr>
         <w:t>.</w:t>
       </w:r>
-    </w:p>
-    <w:p/>
-    <w:p>
-      <w:r>
-        <w:t>Motivation ???</w:t>
-      </w:r>
-      <w:bookmarkStart w:id="0" w:name="_GoBack"/>
-      <w:bookmarkEnd w:id="0"/>
     </w:p>
     <w:p>
       <w:pPr>
-        <w:rPr>
+        <w:spacing w:line="360" w:lineRule="auto"/>
+        <w:rPr>
+          <w:rFonts w:ascii="Times New Roman" w:hAnsi="Times New Roman" w:cs="Times New Roman"/>
+          <w:sz w:val="24"/>
+        </w:rPr>
+      </w:pPr>
+      <w:r>
+        <w:rPr>
+          <w:rFonts w:ascii="Times New Roman" w:hAnsi="Times New Roman" w:cs="Times New Roman"/>
+          <w:sz w:val="24"/>
+        </w:rPr>
+        <w:t>C</w:t>
+      </w:r>
+      <w:r>
+        <w:rPr>
+          <w:rFonts w:ascii="Times New Roman" w:hAnsi="Times New Roman" w:cs="Times New Roman"/>
+          <w:sz w:val="24"/>
+        </w:rPr>
+        <w:t>es trois développeurs so</w:t>
+      </w:r>
+      <w:r>
+        <w:rPr>
+          <w:rFonts w:ascii="Times New Roman" w:hAnsi="Times New Roman" w:cs="Times New Roman"/>
+          <w:sz w:val="24"/>
+        </w:rPr>
+        <w:t>nt Pepin NGOULOU, Malick TOUNKARA et Mamadou DIEME d’où l’</w:t>
+      </w:r>
+      <w:r>
+        <w:rPr>
+          <w:rFonts w:ascii="Times New Roman" w:hAnsi="Times New Roman" w:cs="Times New Roman"/>
+          <w:sz w:val="24"/>
+        </w:rPr>
+        <w:t>acronyme</w:t>
+      </w:r>
+      <w:r>
+        <w:rPr>
+          <w:rFonts w:ascii="Times New Roman" w:hAnsi="Times New Roman" w:cs="Times New Roman"/>
+          <w:sz w:val="24"/>
+        </w:rPr>
+        <w:t xml:space="preserve"> PMD.</w:t>
+      </w:r>
+    </w:p>
+    <w:p>
+      <w:pPr>
+        <w:spacing w:line="360" w:lineRule="auto"/>
+        <w:rPr>
+          <w:rFonts w:ascii="Times New Roman" w:hAnsi="Times New Roman" w:cs="Times New Roman"/>
+          <w:sz w:val="24"/>
+        </w:rPr>
+      </w:pPr>
+      <w:r>
+        <w:rPr>
+          <w:rFonts w:ascii="Times New Roman" w:hAnsi="Times New Roman" w:cs="Times New Roman"/>
+          <w:sz w:val="24"/>
+        </w:rPr>
+        <w:t xml:space="preserve">Suite </w:t>
+      </w:r>
+      <w:r>
+        <w:rPr>
+          <w:rFonts w:ascii="Times New Roman" w:hAnsi="Times New Roman" w:cs="Times New Roman"/>
+          <w:sz w:val="24"/>
+        </w:rPr>
+        <w:t>à</w:t>
+      </w:r>
+      <w:r>
+        <w:rPr>
+          <w:rFonts w:ascii="Times New Roman" w:hAnsi="Times New Roman" w:cs="Times New Roman"/>
+          <w:sz w:val="24"/>
+        </w:rPr>
+        <w:t xml:space="preserve"> la proposition de Malick TOUNKARA de pouvoir consolid</w:t>
+      </w:r>
+      <w:r>
+        <w:rPr>
+          <w:rFonts w:ascii="Times New Roman" w:hAnsi="Times New Roman" w:cs="Times New Roman"/>
+          <w:sz w:val="24"/>
+        </w:rPr>
+        <w:t>er leurs</w:t>
+      </w:r>
+      <w:r>
+        <w:rPr>
+          <w:rFonts w:ascii="Times New Roman" w:hAnsi="Times New Roman" w:cs="Times New Roman"/>
+          <w:sz w:val="24"/>
+        </w:rPr>
+        <w:t xml:space="preserve"> compétences</w:t>
+      </w:r>
+      <w:r>
+        <w:rPr>
+          <w:rFonts w:ascii="Times New Roman" w:hAnsi="Times New Roman" w:cs="Times New Roman"/>
+          <w:sz w:val="24"/>
+        </w:rPr>
+        <w:t xml:space="preserve"> afin de répondre à la forte demande </w:t>
+      </w:r>
+      <w:r>
+        <w:rPr>
+          <w:rFonts w:ascii="Times New Roman" w:hAnsi="Times New Roman" w:cs="Times New Roman"/>
+          <w:sz w:val="24"/>
+        </w:rPr>
+        <w:t xml:space="preserve"> </w:t>
+      </w:r>
+      <w:r>
+        <w:rPr>
+          <w:rFonts w:ascii="Times New Roman" w:hAnsi="Times New Roman" w:cs="Times New Roman"/>
+          <w:sz w:val="24"/>
+        </w:rPr>
+        <w:t xml:space="preserve">d’informatisation du Sénégal puis du continent, ses collaborateurs ont approuves </w:t>
+      </w:r>
+      <w:r>
+        <w:rPr>
+          <w:rFonts w:ascii="Times New Roman" w:hAnsi="Times New Roman" w:cs="Times New Roman"/>
+          <w:sz w:val="24"/>
+        </w:rPr>
+        <w:t>l’idée et ce q</w:t>
+      </w:r>
+      <w:r>
+        <w:rPr>
+          <w:rFonts w:ascii="Times New Roman" w:hAnsi="Times New Roman" w:cs="Times New Roman"/>
+          <w:sz w:val="24"/>
+        </w:rPr>
+        <w:t>ui engendra la création de PMD D</w:t>
+      </w:r>
+      <w:r>
+        <w:rPr>
+          <w:rFonts w:ascii="Times New Roman" w:hAnsi="Times New Roman" w:cs="Times New Roman"/>
+          <w:sz w:val="24"/>
+        </w:rPr>
+        <w:t>evelopper</w:t>
+      </w:r>
+      <w:r>
+        <w:rPr>
+          <w:rFonts w:ascii="Times New Roman" w:hAnsi="Times New Roman" w:cs="Times New Roman"/>
+          <w:sz w:val="24"/>
+        </w:rPr>
+        <w:t>.</w:t>
+      </w:r>
+    </w:p>
+    <w:p>
+      <w:pPr>
+        <w:spacing w:line="360" w:lineRule="auto"/>
+        <w:rPr>
+          <w:rFonts w:ascii="Times New Roman" w:hAnsi="Times New Roman" w:cs="Times New Roman"/>
+          <w:sz w:val="24"/>
+        </w:rPr>
+      </w:pPr>
+    </w:p>
+    <w:p>
+      <w:pPr>
+        <w:spacing w:line="360" w:lineRule="auto"/>
+        <w:rPr>
+          <w:rFonts w:ascii="Times New Roman" w:hAnsi="Times New Roman" w:cs="Times New Roman"/>
+          <w:b/>
+          <w:sz w:val="24"/>
+        </w:rPr>
+      </w:pPr>
+      <w:r>
+        <w:rPr>
+          <w:rFonts w:ascii="Times New Roman" w:hAnsi="Times New Roman" w:cs="Times New Roman"/>
+          <w:b/>
+          <w:sz w:val="24"/>
+        </w:rPr>
+        <w:t>Motivation </w:t>
+      </w:r>
+    </w:p>
+    <w:p>
+      <w:pPr>
+        <w:spacing w:line="360" w:lineRule="auto"/>
+        <w:rPr>
+          <w:rFonts w:ascii="Times New Roman" w:hAnsi="Times New Roman" w:cs="Times New Roman"/>
+          <w:sz w:val="24"/>
+        </w:rPr>
+      </w:pPr>
+      <w:bookmarkStart w:id="0" w:name="_GoBack"/>
+      <w:r>
+        <w:rPr>
+          <w:rFonts w:ascii="Times New Roman" w:hAnsi="Times New Roman" w:cs="Times New Roman"/>
+          <w:sz w:val="24"/>
+        </w:rPr>
+        <w:t>PMD Developper est une structure passionnée du développement</w:t>
+      </w:r>
+      <w:r>
+        <w:rPr>
+          <w:rFonts w:ascii="Times New Roman" w:hAnsi="Times New Roman" w:cs="Times New Roman"/>
+          <w:sz w:val="24"/>
+        </w:rPr>
+        <w:t xml:space="preserve"> des solutions informatiques.</w:t>
+      </w:r>
+    </w:p>
+    <w:p>
+      <w:pPr>
+        <w:spacing w:line="360" w:lineRule="auto"/>
+        <w:rPr>
+          <w:rFonts w:ascii="Times New Roman" w:hAnsi="Times New Roman" w:cs="Times New Roman"/>
+          <w:sz w:val="24"/>
+        </w:rPr>
+      </w:pPr>
+      <w:r>
+        <w:rPr>
+          <w:rFonts w:ascii="Times New Roman" w:hAnsi="Times New Roman" w:cs="Times New Roman"/>
+          <w:sz w:val="24"/>
+        </w:rPr>
+        <w:t>Dans le but de c</w:t>
+      </w:r>
+      <w:r>
+        <w:rPr>
+          <w:rFonts w:ascii="Times New Roman" w:hAnsi="Times New Roman" w:cs="Times New Roman"/>
+          <w:sz w:val="24"/>
+        </w:rPr>
+        <w:t xml:space="preserve">ontribuer au </w:t>
+      </w:r>
+      <w:r>
+        <w:rPr>
+          <w:rFonts w:ascii="Times New Roman" w:hAnsi="Times New Roman" w:cs="Times New Roman"/>
+          <w:sz w:val="24"/>
+        </w:rPr>
+        <w:t>développement</w:t>
+      </w:r>
+      <w:r>
+        <w:rPr>
+          <w:rFonts w:ascii="Times New Roman" w:hAnsi="Times New Roman" w:cs="Times New Roman"/>
+          <w:sz w:val="24"/>
+        </w:rPr>
+        <w:t xml:space="preserve"> de l’</w:t>
+      </w:r>
+      <w:r>
+        <w:rPr>
+          <w:rFonts w:ascii="Times New Roman" w:hAnsi="Times New Roman" w:cs="Times New Roman"/>
+          <w:sz w:val="24"/>
+        </w:rPr>
+        <w:t>Afrique</w:t>
+      </w:r>
+      <w:r>
+        <w:rPr>
+          <w:rFonts w:ascii="Times New Roman" w:hAnsi="Times New Roman" w:cs="Times New Roman"/>
+          <w:sz w:val="24"/>
+        </w:rPr>
+        <w:t xml:space="preserve"> (l’informatisation, la </w:t>
+      </w:r>
+      <w:r>
+        <w:rPr>
+          <w:rFonts w:ascii="Times New Roman" w:hAnsi="Times New Roman" w:cs="Times New Roman"/>
+          <w:sz w:val="24"/>
+        </w:rPr>
+        <w:t>réalisation</w:t>
+      </w:r>
+      <w:r>
+        <w:rPr>
+          <w:rFonts w:ascii="Times New Roman" w:hAnsi="Times New Roman" w:cs="Times New Roman"/>
+          <w:sz w:val="24"/>
+        </w:rPr>
+        <w:t xml:space="preserve">, </w:t>
+      </w:r>
+      <w:r>
+        <w:rPr>
+          <w:rFonts w:ascii="Times New Roman" w:hAnsi="Times New Roman" w:cs="Times New Roman"/>
+          <w:sz w:val="24"/>
+        </w:rPr>
+        <w:t>Amélioration</w:t>
+      </w:r>
+      <w:r>
+        <w:rPr>
+          <w:rFonts w:ascii="Times New Roman" w:hAnsi="Times New Roman" w:cs="Times New Roman"/>
+          <w:sz w:val="24"/>
+        </w:rPr>
+        <w:t xml:space="preserve"> </w:t>
+      </w:r>
+      <w:r>
+        <w:rPr>
+          <w:rFonts w:ascii="Times New Roman" w:hAnsi="Times New Roman" w:cs="Times New Roman"/>
+          <w:sz w:val="24"/>
+        </w:rPr>
+        <w:t>des</w:t>
+      </w:r>
+      <w:r>
+        <w:rPr>
+          <w:rFonts w:ascii="Times New Roman" w:hAnsi="Times New Roman" w:cs="Times New Roman"/>
+          <w:sz w:val="24"/>
+        </w:rPr>
+        <w:t xml:space="preserve"> condition</w:t>
+      </w:r>
+      <w:r>
+        <w:rPr>
+          <w:rFonts w:ascii="Times New Roman" w:hAnsi="Times New Roman" w:cs="Times New Roman"/>
+          <w:sz w:val="24"/>
+        </w:rPr>
+        <w:t>s</w:t>
+      </w:r>
+      <w:r>
+        <w:rPr>
+          <w:rFonts w:ascii="Times New Roman" w:hAnsi="Times New Roman" w:cs="Times New Roman"/>
+          <w:sz w:val="24"/>
+        </w:rPr>
+        <w:t xml:space="preserve"> de </w:t>
+      </w:r>
+      <w:r>
+        <w:rPr>
+          <w:rFonts w:ascii="Times New Roman" w:hAnsi="Times New Roman" w:cs="Times New Roman"/>
+          <w:sz w:val="24"/>
+        </w:rPr>
+        <w:t>travail</w:t>
+      </w:r>
+      <w:r>
+        <w:rPr>
+          <w:rFonts w:ascii="Times New Roman" w:hAnsi="Times New Roman" w:cs="Times New Roman"/>
+          <w:sz w:val="24"/>
+        </w:rPr>
+        <w:t>, …</w:t>
+      </w:r>
+      <w:r>
+        <w:rPr>
+          <w:rFonts w:ascii="Times New Roman" w:hAnsi="Times New Roman" w:cs="Times New Roman"/>
+          <w:sz w:val="24"/>
+        </w:rPr>
+        <w:t xml:space="preserve">) </w:t>
+      </w:r>
+      <w:r>
+        <w:rPr>
+          <w:rFonts w:ascii="Times New Roman" w:hAnsi="Times New Roman" w:cs="Times New Roman"/>
+          <w:sz w:val="24"/>
+        </w:rPr>
+        <w:t xml:space="preserve">PMD DEVELOPPER </w:t>
+      </w:r>
+      <w:r>
+        <w:rPr>
+          <w:rFonts w:ascii="Times New Roman" w:hAnsi="Times New Roman" w:cs="Times New Roman"/>
+          <w:sz w:val="24"/>
+        </w:rPr>
+        <w:t>se veut être un acteur important</w:t>
+      </w:r>
+      <w:r>
+        <w:rPr>
+          <w:rFonts w:ascii="Times New Roman" w:hAnsi="Times New Roman" w:cs="Times New Roman"/>
+          <w:sz w:val="24"/>
+        </w:rPr>
+        <w:t xml:space="preserve"> en proposant des solutions innovantes et simples d’utilisation. </w:t>
+      </w:r>
+    </w:p>
+    <w:bookmarkEnd w:id="0"/>
+    <w:p>
+      <w:pPr>
+        <w:spacing w:line="360" w:lineRule="auto"/>
+        <w:rPr>
+          <w:rFonts w:ascii="Times New Roman" w:hAnsi="Times New Roman" w:cs="Times New Roman"/>
+          <w:sz w:val="24"/>
+          <w:lang w:val="fr-SN"/>
+        </w:rPr>
+      </w:pPr>
+    </w:p>
+    <w:p>
+      <w:pPr>
+        <w:spacing w:line="360" w:lineRule="auto"/>
+        <w:rPr>
+          <w:rFonts w:ascii="Times New Roman" w:hAnsi="Times New Roman" w:cs="Times New Roman"/>
+          <w:sz w:val="24"/>
           <w:lang w:val="fr-SN"/>
         </w:rPr>
       </w:pPr>

</xml_diff>